<commit_message>
set up class 2
</commit_message>
<xml_diff>
--- a/syllabus.docx
+++ b/syllabus.docx
@@ -134,145 +134,133 @@
       </w:r>
     </w:p>
     <w:p>
+      <w:r>
+        <w:t xml:space="preserve">• Gain an understanding of the ways in which programming language design and implementation influence software development  </w:t>
+      </w:r>
+    </w:p>
+    <w:p>
+      <w:r>
+        <w:t xml:space="preserve">• Be able to design and implement programs in languages representing multiple programming paradigms including imperative, object-oriented, functional and logic paradigms </w:t>
+      </w:r>
+    </w:p>
+    <w:p>
+      <w:r>
+        <w:t xml:space="preserve"> </w:t>
+      </w:r>
+    </w:p>
+    <w:p>
+      <w:r>
+        <w:t xml:space="preserve">Tentative Topics List:   </w:t>
+      </w:r>
+    </w:p>
+    <w:p>
+      <w:r>
+        <w:t xml:space="preserve"> </w:t>
+      </w:r>
+    </w:p>
+    <w:p>
+      <w:r>
+        <w:lastRenderedPageBreak/>
+        <w:t xml:space="preserve">Introduction, Syntax and Semantics, Scanning and Parsing, Scopes, Imperative Programming, Subprograms, Object-oriented programming, Functional programming, and Logic programming. </w:t>
+      </w:r>
+    </w:p>
+    <w:p>
+      <w:r>
+        <w:t xml:space="preserve"> </w:t>
+      </w:r>
+    </w:p>
+    <w:p>
+      <w:r>
+        <w:t xml:space="preserve">Evaluation:  </w:t>
+      </w:r>
+    </w:p>
+    <w:p>
+      <w:r>
+        <w:t xml:space="preserve"> </w:t>
+      </w:r>
+    </w:p>
+    <w:p>
+      <w:r>
+        <w:t xml:space="preserve">Your final grade in this course will be based upon your score (max. 550 points) acquired via various course activities as follows: </w:t>
+      </w:r>
+    </w:p>
+    <w:p>
+      <w:r>
+        <w:t xml:space="preserve"> </w:t>
+      </w:r>
+    </w:p>
+    <w:p>
+      <w:r>
+        <w:t xml:space="preserve">12 to 14 Homework and Programming Assignments (200 total points) </w:t>
+      </w:r>
+    </w:p>
+    <w:p>
+      <w:r>
+        <w:t xml:space="preserve">In-class labs and class participation (50 points) </w:t>
+      </w:r>
+    </w:p>
+    <w:p>
+      <w:r>
+        <w:t xml:space="preserve">Mid-term Exam 1 (75 points) </w:t>
+      </w:r>
+    </w:p>
+    <w:p>
+      <w:r>
+        <w:t xml:space="preserve">Mid-term exam </w:t>
+      </w:r>
+      <w:proofErr w:type="gramStart"/>
+      <w:r>
+        <w:t>2  (</w:t>
+      </w:r>
+      <w:proofErr w:type="gramEnd"/>
+      <w:r>
+        <w:t xml:space="preserve">75 points) </w:t>
+      </w:r>
+    </w:p>
+    <w:p>
+      <w:r>
+        <w:t xml:space="preserve">Final Exam (150 points) </w:t>
+      </w:r>
+    </w:p>
+    <w:p>
+      <w:r>
+        <w:t xml:space="preserve"> </w:t>
+      </w:r>
+    </w:p>
+    <w:p>
+      <w:r>
+        <w:t xml:space="preserve"> </w:t>
+      </w:r>
+    </w:p>
+    <w:p>
+      <w:r>
+        <w:t xml:space="preserve">Important Dates: </w:t>
+      </w:r>
+    </w:p>
+    <w:p>
+      <w:r>
+        <w:t xml:space="preserve"> </w:t>
+      </w:r>
+    </w:p>
+    <w:p>
+      <w:r>
+        <w:t>First Mid-term exam: 10/10</w:t>
+      </w:r>
+    </w:p>
+    <w:p>
+      <w:r>
+        <w:t xml:space="preserve">Second Mid-term exam: 11/19 </w:t>
+      </w:r>
+    </w:p>
+    <w:p>
+      <w:r>
+        <w:t>Final Exam: 12/</w:t>
+      </w:r>
+      <w:r>
+        <w:t>18 9am</w:t>
+      </w:r>
       <w:bookmarkStart w:id="0" w:name="_GoBack"/>
       <w:bookmarkEnd w:id="0"/>
-      <w:r>
-        <w:t xml:space="preserve">• Gain an understanding of the ways in which programming language design and implementation influence software development  </w:t>
-      </w:r>
-    </w:p>
-    <w:p>
-      <w:r>
-        <w:t xml:space="preserve">• Be able to design and implement programs in languages representing multiple programming paradigms including imperative, object-oriented, functional and logic paradigms </w:t>
-      </w:r>
-    </w:p>
-    <w:p>
-      <w:r>
-        <w:t xml:space="preserve"> </w:t>
-      </w:r>
-    </w:p>
-    <w:p>
-      <w:r>
-        <w:t xml:space="preserve">Tentative Topics List:   </w:t>
-      </w:r>
-    </w:p>
-    <w:p>
-      <w:r>
-        <w:t xml:space="preserve"> </w:t>
-      </w:r>
-    </w:p>
-    <w:p>
-      <w:r>
-        <w:lastRenderedPageBreak/>
-        <w:t xml:space="preserve">Introduction, Syntax and Semantics, Scanning and Parsing, Scopes, Imperative Programming, Subprograms, Object-oriented programming, Functional programming, and Logic programming. </w:t>
-      </w:r>
-    </w:p>
-    <w:p>
-      <w:r>
-        <w:t xml:space="preserve"> </w:t>
-      </w:r>
-    </w:p>
-    <w:p>
-      <w:r>
-        <w:t xml:space="preserve">Evaluation:  </w:t>
-      </w:r>
-    </w:p>
-    <w:p>
-      <w:r>
-        <w:t xml:space="preserve"> </w:t>
-      </w:r>
-    </w:p>
-    <w:p>
-      <w:r>
-        <w:t xml:space="preserve">Your final grade in this course will be based upon your score (max. 550 points) acquired via various course activities as follows: </w:t>
-      </w:r>
-    </w:p>
-    <w:p>
-      <w:r>
-        <w:t xml:space="preserve"> </w:t>
-      </w:r>
-    </w:p>
-    <w:p>
-      <w:r>
-        <w:t xml:space="preserve">12 to 14 Homework and Programming Assignments (200 total points) </w:t>
-      </w:r>
-    </w:p>
-    <w:p>
-      <w:r>
-        <w:t xml:space="preserve">In-class labs and class participation (50 points) </w:t>
-      </w:r>
-    </w:p>
-    <w:p>
-      <w:r>
-        <w:t xml:space="preserve">Mid-term Exam 1 (75 points) </w:t>
-      </w:r>
-    </w:p>
-    <w:p>
-      <w:r>
-        <w:t xml:space="preserve">Mid-term exam </w:t>
-      </w:r>
-      <w:proofErr w:type="gramStart"/>
-      <w:r>
-        <w:t>2  (</w:t>
-      </w:r>
-      <w:proofErr w:type="gramEnd"/>
-      <w:r>
-        <w:t xml:space="preserve">75 points) </w:t>
-      </w:r>
-    </w:p>
-    <w:p>
-      <w:r>
-        <w:t xml:space="preserve">Final Exam (150 points) </w:t>
-      </w:r>
-    </w:p>
-    <w:p>
-      <w:r>
-        <w:t xml:space="preserve"> </w:t>
-      </w:r>
-    </w:p>
-    <w:p>
-      <w:r>
-        <w:t xml:space="preserve"> </w:t>
-      </w:r>
-    </w:p>
-    <w:p>
-      <w:r>
-        <w:t xml:space="preserve">Important Dates: </w:t>
-      </w:r>
-    </w:p>
-    <w:p>
-      <w:r>
-        <w:t xml:space="preserve"> </w:t>
-      </w:r>
-    </w:p>
-    <w:p>
-      <w:r>
-        <w:t>First Mid-term exam: 10/1</w:t>
-      </w:r>
-      <w:r>
-        <w:t>0</w:t>
-      </w:r>
-    </w:p>
-    <w:p>
-      <w:r>
-        <w:t>Second Mid-term exam: 11/</w:t>
-      </w:r>
-      <w:r>
-        <w:t>19</w:t>
-      </w:r>
-      <w:r>
-        <w:t xml:space="preserve"> </w:t>
-      </w:r>
-    </w:p>
-    <w:p>
-      <w:r>
-        <w:t>Final Exam: 12/</w:t>
-      </w:r>
-      <w:r>
-        <w:t>16</w:t>
-      </w:r>
-      <w:r>
-        <w:t xml:space="preserve">, 2 pm </w:t>
-      </w:r>
     </w:p>
     <w:p>
       <w:r>
@@ -350,13 +338,7 @@
     </w:p>
     <w:p>
       <w:r>
-        <w:t>Dickinson values diverse types of learners and is committed to ensuring that each student is afforded an equal opportunity to participate in all learning experiences. If you have (or think you may have) a learning difference or a disability – including a mental health, medical, or physical impairment– that would impact your educational experience in this class, please contact the Office of Disability Services (ODS) to schedule a meeting with Director Marni Jones. She will confidentially discuss your needs, review your documentation, and determine your eligibility for reasonable accommodations. To learn more about</w:t>
-      </w:r>
-      <w:r>
-        <w:t xml:space="preserve"> </w:t>
-      </w:r>
-      <w:r>
-        <w:t>available supports, go to www.dickinson.edu/ODS, email DisabilityServices@dickinson.edu, call (717) 245-1734, or go to ODS in 106 Dana Hall.</w:t>
+        <w:t>Dickinson values diverse types of learners and is committed to ensuring that each student is afforded an equal opportunity to participate in all learning experiences. If you have (or think you may have) a learning difference or a disability – including a mental health, medical, or physical impairment– that would impact your educational experience in this class, please contact the Office of Disability Services (ODS) to schedule a meeting with Director Marni Jones. She will confidentially discuss your needs, review your documentation, and determine your eligibility for reasonable accommodations. To learn more about available supports, go to www.dickinson.edu/ODS, email DisabilityServices@dickinson.edu, call (717) 245-1734, or go to ODS in 106 Dana Hall.</w:t>
       </w:r>
     </w:p>
     <w:sectPr>

</xml_diff>